<commit_message>
docs update + minor changes
</commit_message>
<xml_diff>
--- a/lab_07/docs/lab_07_TiSD_copy.docx
+++ b/lab_07/docs/lab_07_TiSD_copy.docx
@@ -528,7 +528,6 @@
         </w:rPr>
         <w:t xml:space="preserve"> «</w:t>
       </w:r>
-      <w:proofErr w:type="spellStart"/>
       <w:r>
         <w:rPr>
           <w:rFonts w:ascii="Times New Roman" w:eastAsia="Times New Roman" w:hAnsi="Times New Roman" w:cs="Times New Roman"/>
@@ -536,10 +535,10 @@
           <w:sz w:val="36"/>
           <w:szCs w:val="36"/>
           <w:u w:val="single"/>
-        </w:rPr>
-        <w:t>Работа</w:t>
-      </w:r>
-      <w:proofErr w:type="spellEnd"/>
+          <w:lang w:val="ru-RU"/>
+        </w:rPr>
+        <w:t>Работа с г</w:t>
+      </w:r>
       <w:r>
         <w:rPr>
           <w:rFonts w:ascii="Times New Roman" w:eastAsia="Times New Roman" w:hAnsi="Times New Roman" w:cs="Times New Roman"/>
@@ -547,10 +546,10 @@
           <w:sz w:val="36"/>
           <w:szCs w:val="36"/>
           <w:u w:val="single"/>
-        </w:rPr>
-        <w:t xml:space="preserve"> с г</w:t>
-      </w:r>
-      <w:proofErr w:type="spellStart"/>
+          <w:lang w:val="ru-RU"/>
+        </w:rPr>
+        <w:t>раф</w:t>
+      </w:r>
       <w:r>
         <w:rPr>
           <w:rFonts w:ascii="Times New Roman" w:eastAsia="Times New Roman" w:hAnsi="Times New Roman" w:cs="Times New Roman"/>
@@ -560,7 +559,7 @@
           <w:u w:val="single"/>
           <w:lang w:val="ru-RU"/>
         </w:rPr>
-        <w:t>раф</w:t>
+        <w:t>ами</w:t>
       </w:r>
       <w:r>
         <w:rPr>
@@ -569,17 +568,6 @@
           <w:sz w:val="36"/>
           <w:szCs w:val="36"/>
           <w:u w:val="single"/>
-        </w:rPr>
-        <w:t>ами</w:t>
-      </w:r>
-      <w:proofErr w:type="spellEnd"/>
-      <w:r>
-        <w:rPr>
-          <w:rFonts w:ascii="Times New Roman" w:eastAsia="Times New Roman" w:hAnsi="Times New Roman" w:cs="Times New Roman"/>
-          <w:b/>
-          <w:sz w:val="36"/>
-          <w:szCs w:val="36"/>
-          <w:u w:val="single"/>
           <w:lang w:val="ru-RU"/>
         </w:rPr>
         <w:t>»</w:t>
@@ -817,76 +805,14 @@
         </w:rPr>
         <w:tab/>
       </w:r>
-      <w:proofErr w:type="spellStart"/>
       <w:r>
         <w:rPr>
           <w:rFonts w:ascii="Times New Roman" w:eastAsia="Times New Roman" w:hAnsi="Times New Roman" w:cs="Times New Roman"/>
           <w:u w:val="single"/>
-        </w:rPr>
-        <w:t>Силантьева</w:t>
-      </w:r>
-      <w:proofErr w:type="spellEnd"/>
-      <w:r>
-        <w:rPr>
-          <w:rFonts w:ascii="Times New Roman" w:eastAsia="Times New Roman" w:hAnsi="Times New Roman" w:cs="Times New Roman"/>
-          <w:u w:val="single"/>
-        </w:rPr>
-        <w:t xml:space="preserve"> </w:t>
-      </w:r>
-      <w:proofErr w:type="spellStart"/>
-      <w:r>
-        <w:rPr>
-          <w:rFonts w:ascii="Times New Roman" w:eastAsia="Times New Roman" w:hAnsi="Times New Roman" w:cs="Times New Roman"/>
-          <w:u w:val="single"/>
-        </w:rPr>
-        <w:t>Александра</w:t>
-      </w:r>
-      <w:proofErr w:type="spellEnd"/>
-      <w:r>
-        <w:rPr>
-          <w:rFonts w:ascii="Times New Roman" w:eastAsia="Times New Roman" w:hAnsi="Times New Roman" w:cs="Times New Roman"/>
-          <w:u w:val="single"/>
-        </w:rPr>
-        <w:t xml:space="preserve"> </w:t>
-      </w:r>
-      <w:proofErr w:type="spellStart"/>
-      <w:r>
-        <w:rPr>
-          <w:rFonts w:ascii="Times New Roman" w:eastAsia="Times New Roman" w:hAnsi="Times New Roman" w:cs="Times New Roman"/>
-          <w:u w:val="single"/>
-        </w:rPr>
-        <w:t>Васильевна</w:t>
-      </w:r>
-      <w:proofErr w:type="spellEnd"/>
-      <w:r>
-        <w:rPr>
-          <w:rFonts w:ascii="Times New Roman" w:eastAsia="Times New Roman" w:hAnsi="Times New Roman" w:cs="Times New Roman"/>
-          <w:lang w:val="ru-RU"/>
-        </w:rPr>
-        <w:t xml:space="preserve"> </w:t>
-      </w:r>
-    </w:p>
-    <w:p>
-      <w:pPr>
-        <w:pStyle w:val="normal"/>
-        <w:spacing w:line="240" w:lineRule="auto"/>
-        <w:jc w:val="both"/>
-        <w:rPr>
-          <w:rFonts w:ascii="Times New Roman" w:eastAsia="Times New Roman" w:hAnsi="Times New Roman" w:cs="Times New Roman"/>
-          <w:lang w:val="ru-RU"/>
-        </w:rPr>
-      </w:pPr>
-    </w:p>
-    <w:p>
-      <w:pPr>
-        <w:pStyle w:val="normal"/>
-        <w:spacing w:line="240" w:lineRule="auto"/>
-        <w:jc w:val="both"/>
-        <w:rPr>
-          <w:rFonts w:ascii="Times New Roman" w:eastAsia="Times New Roman" w:hAnsi="Times New Roman" w:cs="Times New Roman"/>
-          <w:lang w:val="ru-RU"/>
-        </w:rPr>
-      </w:pPr>
+          <w:lang w:val="ru-RU"/>
+        </w:rPr>
+        <w:t>Барышникова Марина Юрьевна</w:t>
+      </w:r>
     </w:p>
     <w:p>
       <w:pPr>
@@ -1045,455 +971,46 @@
       <w:pPr>
         <w:rPr>
           <w:sz w:val="32"/>
-        </w:rPr>
-      </w:pPr>
+          <w:lang w:val="ru-RU"/>
+        </w:rPr>
+      </w:pPr>
+      <w:r>
+        <w:rPr>
+          <w:sz w:val="32"/>
+          <w:lang w:val="ru-RU"/>
+        </w:rPr>
+        <w:t xml:space="preserve">Обработать </w:t>
+      </w:r>
       <w:proofErr w:type="spellStart"/>
-      <w:proofErr w:type="gramStart"/>
-      <w:r>
-        <w:rPr>
-          <w:sz w:val="32"/>
-        </w:rPr>
-        <w:t>Обработать</w:t>
+      <w:r>
+        <w:rPr>
+          <w:sz w:val="32"/>
+          <w:lang w:val="ru-RU"/>
+        </w:rPr>
+        <w:t>графовую</w:t>
       </w:r>
       <w:proofErr w:type="spellEnd"/>
       <w:r>
         <w:rPr>
           <w:sz w:val="32"/>
-        </w:rPr>
-        <w:t xml:space="preserve"> </w:t>
-      </w:r>
-      <w:proofErr w:type="spellStart"/>
-      <w:r>
-        <w:rPr>
-          <w:sz w:val="32"/>
-        </w:rPr>
-        <w:t>графовую</w:t>
-      </w:r>
-      <w:proofErr w:type="spellEnd"/>
-      <w:r>
-        <w:rPr>
-          <w:sz w:val="32"/>
-        </w:rPr>
-        <w:t xml:space="preserve"> </w:t>
-      </w:r>
-      <w:proofErr w:type="spellStart"/>
-      <w:r>
-        <w:rPr>
-          <w:sz w:val="32"/>
-        </w:rPr>
-        <w:t>структуру</w:t>
-      </w:r>
-      <w:proofErr w:type="spellEnd"/>
-      <w:r>
-        <w:rPr>
-          <w:sz w:val="32"/>
-        </w:rPr>
-        <w:t xml:space="preserve"> в </w:t>
-      </w:r>
-      <w:proofErr w:type="spellStart"/>
-      <w:r>
-        <w:rPr>
-          <w:sz w:val="32"/>
-        </w:rPr>
-        <w:t>соответствии</w:t>
-      </w:r>
-      <w:proofErr w:type="spellEnd"/>
-      <w:r>
-        <w:rPr>
-          <w:sz w:val="32"/>
-        </w:rPr>
-        <w:t xml:space="preserve"> с </w:t>
-      </w:r>
-      <w:proofErr w:type="spellStart"/>
-      <w:r>
-        <w:rPr>
-          <w:sz w:val="32"/>
-        </w:rPr>
-        <w:t>заданным</w:t>
-      </w:r>
-      <w:proofErr w:type="spellEnd"/>
-      <w:r>
-        <w:rPr>
-          <w:sz w:val="32"/>
-        </w:rPr>
-        <w:t xml:space="preserve"> </w:t>
-      </w:r>
-      <w:proofErr w:type="spellStart"/>
-      <w:r>
-        <w:rPr>
-          <w:sz w:val="32"/>
-        </w:rPr>
-        <w:t>вариантом</w:t>
-      </w:r>
-      <w:proofErr w:type="spellEnd"/>
-      <w:r>
-        <w:rPr>
-          <w:sz w:val="32"/>
-        </w:rPr>
-        <w:t>.</w:t>
-      </w:r>
-      <w:proofErr w:type="gramEnd"/>
-      <w:r>
-        <w:rPr>
-          <w:sz w:val="32"/>
-        </w:rPr>
-        <w:t xml:space="preserve"> </w:t>
-      </w:r>
-      <w:proofErr w:type="spellStart"/>
-      <w:proofErr w:type="gramStart"/>
-      <w:r>
-        <w:rPr>
-          <w:sz w:val="32"/>
-        </w:rPr>
-        <w:t>Обосновать</w:t>
-      </w:r>
-      <w:proofErr w:type="spellEnd"/>
-      <w:r>
-        <w:rPr>
-          <w:sz w:val="32"/>
-        </w:rPr>
-        <w:t xml:space="preserve"> </w:t>
-      </w:r>
-      <w:proofErr w:type="spellStart"/>
-      <w:r>
-        <w:rPr>
-          <w:sz w:val="32"/>
-        </w:rPr>
-        <w:t>выбор</w:t>
-      </w:r>
-      <w:proofErr w:type="spellEnd"/>
-      <w:r>
-        <w:rPr>
-          <w:sz w:val="32"/>
-        </w:rPr>
-        <w:t xml:space="preserve"> </w:t>
-      </w:r>
-      <w:proofErr w:type="spellStart"/>
-      <w:r>
-        <w:rPr>
-          <w:sz w:val="32"/>
-        </w:rPr>
-        <w:t>необходимого</w:t>
-      </w:r>
-      <w:proofErr w:type="spellEnd"/>
-      <w:r>
-        <w:rPr>
-          <w:sz w:val="32"/>
-        </w:rPr>
-        <w:t xml:space="preserve"> </w:t>
-      </w:r>
-      <w:proofErr w:type="spellStart"/>
-      <w:r>
-        <w:rPr>
-          <w:sz w:val="32"/>
-        </w:rPr>
-        <w:t>алгоритма</w:t>
-      </w:r>
-      <w:proofErr w:type="spellEnd"/>
-      <w:r>
-        <w:rPr>
-          <w:sz w:val="32"/>
-        </w:rPr>
-        <w:t xml:space="preserve"> и </w:t>
-      </w:r>
-      <w:proofErr w:type="spellStart"/>
-      <w:r>
-        <w:rPr>
-          <w:sz w:val="32"/>
-        </w:rPr>
-        <w:t>выбор</w:t>
-      </w:r>
-      <w:proofErr w:type="spellEnd"/>
-      <w:r>
-        <w:rPr>
-          <w:sz w:val="32"/>
-        </w:rPr>
-        <w:t xml:space="preserve"> </w:t>
-      </w:r>
-      <w:proofErr w:type="spellStart"/>
-      <w:r>
-        <w:rPr>
-          <w:sz w:val="32"/>
-        </w:rPr>
-        <w:t>структуры</w:t>
-      </w:r>
-      <w:proofErr w:type="spellEnd"/>
-      <w:r>
-        <w:rPr>
-          <w:sz w:val="32"/>
-        </w:rPr>
-        <w:t xml:space="preserve"> </w:t>
-      </w:r>
-      <w:proofErr w:type="spellStart"/>
-      <w:r>
-        <w:rPr>
-          <w:sz w:val="32"/>
-        </w:rPr>
-        <w:t>для</w:t>
-      </w:r>
-      <w:proofErr w:type="spellEnd"/>
-      <w:r>
-        <w:rPr>
-          <w:sz w:val="32"/>
-        </w:rPr>
-        <w:t xml:space="preserve"> </w:t>
-      </w:r>
-      <w:proofErr w:type="spellStart"/>
-      <w:r>
-        <w:rPr>
-          <w:sz w:val="32"/>
-        </w:rPr>
-        <w:t>представления</w:t>
-      </w:r>
-      <w:proofErr w:type="spellEnd"/>
-      <w:r>
-        <w:rPr>
-          <w:sz w:val="32"/>
-        </w:rPr>
-        <w:t xml:space="preserve"> </w:t>
-      </w:r>
-      <w:proofErr w:type="spellStart"/>
-      <w:r>
-        <w:rPr>
-          <w:sz w:val="32"/>
-        </w:rPr>
-        <w:t>графов</w:t>
-      </w:r>
-      <w:proofErr w:type="spellEnd"/>
-      <w:r>
-        <w:rPr>
-          <w:sz w:val="32"/>
-        </w:rPr>
-        <w:t>.</w:t>
-      </w:r>
-      <w:proofErr w:type="gramEnd"/>
-      <w:r>
-        <w:rPr>
-          <w:sz w:val="32"/>
-        </w:rPr>
-        <w:t xml:space="preserve"> </w:t>
-      </w:r>
-      <w:proofErr w:type="spellStart"/>
-      <w:proofErr w:type="gramStart"/>
-      <w:r>
-        <w:rPr>
-          <w:sz w:val="32"/>
-        </w:rPr>
-        <w:t>Ввод</w:t>
-      </w:r>
-      <w:proofErr w:type="spellEnd"/>
-      <w:r>
-        <w:rPr>
-          <w:sz w:val="32"/>
-        </w:rPr>
-        <w:t xml:space="preserve"> </w:t>
-      </w:r>
-      <w:proofErr w:type="spellStart"/>
-      <w:r>
-        <w:rPr>
-          <w:sz w:val="32"/>
-        </w:rPr>
-        <w:t>данных</w:t>
-      </w:r>
-      <w:proofErr w:type="spellEnd"/>
-      <w:r>
-        <w:rPr>
-          <w:sz w:val="32"/>
-        </w:rPr>
-        <w:t xml:space="preserve"> </w:t>
-      </w:r>
-      <w:proofErr w:type="spellStart"/>
-      <w:r>
-        <w:rPr>
-          <w:sz w:val="32"/>
-        </w:rPr>
-        <w:t>осуществить</w:t>
-      </w:r>
-      <w:proofErr w:type="spellEnd"/>
-      <w:r>
-        <w:rPr>
-          <w:sz w:val="32"/>
-        </w:rPr>
-        <w:t xml:space="preserve"> </w:t>
-      </w:r>
-      <w:proofErr w:type="spellStart"/>
-      <w:r>
-        <w:rPr>
-          <w:sz w:val="32"/>
-        </w:rPr>
-        <w:t>на</w:t>
-      </w:r>
-      <w:proofErr w:type="spellEnd"/>
-      <w:r>
-        <w:rPr>
-          <w:sz w:val="32"/>
-        </w:rPr>
-        <w:t xml:space="preserve"> </w:t>
-      </w:r>
-      <w:proofErr w:type="spellStart"/>
-      <w:r>
-        <w:rPr>
-          <w:sz w:val="32"/>
-        </w:rPr>
-        <w:t>усмотрение</w:t>
-      </w:r>
-      <w:proofErr w:type="spellEnd"/>
-      <w:r>
-        <w:rPr>
-          <w:sz w:val="32"/>
-        </w:rPr>
-        <w:t xml:space="preserve"> </w:t>
-      </w:r>
-      <w:proofErr w:type="spellStart"/>
-      <w:r>
-        <w:rPr>
-          <w:sz w:val="32"/>
-        </w:rPr>
-        <w:t>программиста</w:t>
-      </w:r>
-      <w:proofErr w:type="spellEnd"/>
-      <w:r>
-        <w:rPr>
-          <w:sz w:val="32"/>
-        </w:rPr>
-        <w:t>.</w:t>
-      </w:r>
-      <w:proofErr w:type="gramEnd"/>
-      <w:r>
-        <w:rPr>
-          <w:sz w:val="32"/>
-        </w:rPr>
-        <w:t xml:space="preserve"> </w:t>
-      </w:r>
-      <w:proofErr w:type="spellStart"/>
-      <w:proofErr w:type="gramStart"/>
-      <w:r>
-        <w:rPr>
-          <w:sz w:val="32"/>
-        </w:rPr>
-        <w:t>Результат</w:t>
-      </w:r>
-      <w:proofErr w:type="spellEnd"/>
-      <w:r>
-        <w:rPr>
-          <w:sz w:val="32"/>
-        </w:rPr>
-        <w:t xml:space="preserve"> </w:t>
-      </w:r>
-      <w:proofErr w:type="spellStart"/>
-      <w:r>
-        <w:rPr>
-          <w:sz w:val="32"/>
-        </w:rPr>
-        <w:t>выдать</w:t>
-      </w:r>
-      <w:proofErr w:type="spellEnd"/>
-      <w:r>
-        <w:rPr>
-          <w:sz w:val="32"/>
-        </w:rPr>
-        <w:t xml:space="preserve"> в </w:t>
-      </w:r>
-      <w:proofErr w:type="spellStart"/>
-      <w:r>
-        <w:rPr>
-          <w:sz w:val="32"/>
-        </w:rPr>
-        <w:t>графической</w:t>
-      </w:r>
-      <w:proofErr w:type="spellEnd"/>
-      <w:r>
-        <w:rPr>
-          <w:sz w:val="32"/>
-        </w:rPr>
-        <w:t xml:space="preserve"> </w:t>
-      </w:r>
-      <w:proofErr w:type="spellStart"/>
-      <w:r>
-        <w:rPr>
-          <w:sz w:val="32"/>
-        </w:rPr>
-        <w:t>форме</w:t>
-      </w:r>
-      <w:proofErr w:type="spellEnd"/>
-      <w:r>
-        <w:rPr>
-          <w:sz w:val="32"/>
-        </w:rPr>
-        <w:t>.</w:t>
-      </w:r>
-      <w:proofErr w:type="gramEnd"/>
-    </w:p>
-    <w:p>
-      <w:pPr>
-        <w:rPr>
-          <w:sz w:val="32"/>
-          <w:lang w:val="ru-RU"/>
-        </w:rPr>
-      </w:pPr>
-      <w:proofErr w:type="spellStart"/>
-      <w:proofErr w:type="gramStart"/>
-      <w:r>
-        <w:rPr>
-          <w:sz w:val="32"/>
-        </w:rPr>
-        <w:t>Задан</w:t>
-      </w:r>
-      <w:proofErr w:type="spellEnd"/>
-      <w:r>
-        <w:rPr>
-          <w:sz w:val="32"/>
-        </w:rPr>
-        <w:t xml:space="preserve"> </w:t>
-      </w:r>
-      <w:proofErr w:type="spellStart"/>
-      <w:r>
-        <w:rPr>
-          <w:sz w:val="32"/>
-        </w:rPr>
-        <w:t>граф</w:t>
-      </w:r>
-      <w:proofErr w:type="spellEnd"/>
-      <w:r>
-        <w:rPr>
-          <w:sz w:val="32"/>
-        </w:rPr>
-        <w:t xml:space="preserve"> - </w:t>
-      </w:r>
-      <w:proofErr w:type="spellStart"/>
-      <w:r>
-        <w:rPr>
-          <w:sz w:val="32"/>
-        </w:rPr>
-        <w:t>не</w:t>
-      </w:r>
-      <w:proofErr w:type="spellEnd"/>
-      <w:r>
-        <w:rPr>
-          <w:sz w:val="32"/>
-        </w:rPr>
-        <w:t xml:space="preserve"> </w:t>
-      </w:r>
-      <w:proofErr w:type="spellStart"/>
-      <w:r>
-        <w:rPr>
-          <w:sz w:val="32"/>
-        </w:rPr>
-        <w:t>дерево</w:t>
-      </w:r>
-      <w:proofErr w:type="spellEnd"/>
-      <w:r>
-        <w:rPr>
-          <w:sz w:val="32"/>
-        </w:rPr>
-        <w:t>.</w:t>
-      </w:r>
-      <w:proofErr w:type="gramEnd"/>
-      <w:r>
-        <w:rPr>
-          <w:sz w:val="32"/>
-        </w:rPr>
-        <w:t xml:space="preserve"> </w:t>
+          <w:lang w:val="ru-RU"/>
+        </w:rPr>
+        <w:t xml:space="preserve"> структуру в соответствии с заданным вариантом. Обосновать выбор необходимого алгоритма и выбор структуры для представления графов. Ввод данных осуществить на усмотрение программиста. Результат выдать в графической форме.</w:t>
+      </w:r>
+    </w:p>
+    <w:p>
+      <w:pPr>
+        <w:rPr>
+          <w:sz w:val="32"/>
+          <w:lang w:val="ru-RU"/>
+        </w:rPr>
+      </w:pPr>
+      <w:r>
+        <w:rPr>
+          <w:sz w:val="32"/>
+          <w:lang w:val="ru-RU"/>
+        </w:rPr>
+        <w:t xml:space="preserve">Задан граф - не дерево. </w:t>
       </w:r>
       <w:r>
         <w:rPr>
@@ -4060,6 +3577,7 @@
           <w:rFonts w:ascii="Times New Roman" w:hAnsi="Times New Roman"/>
           <w:sz w:val="32"/>
           <w:szCs w:val="32"/>
+          <w:lang w:val="ru-RU"/>
         </w:rPr>
       </w:pPr>
     </w:p>
@@ -4071,6 +3589,7 @@
           <w:rFonts w:ascii="Times New Roman" w:hAnsi="Times New Roman"/>
           <w:sz w:val="32"/>
           <w:szCs w:val="32"/>
+          <w:lang w:val="ru-RU"/>
         </w:rPr>
       </w:pPr>
       <w:r>
@@ -4091,6 +3610,7 @@
           <w:rFonts w:ascii="Times New Roman" w:hAnsi="Times New Roman"/>
           <w:sz w:val="32"/>
           <w:szCs w:val="32"/>
+          <w:lang w:val="ru-RU"/>
         </w:rPr>
       </w:pPr>
     </w:p>
@@ -4102,6 +3622,7 @@
           <w:rFonts w:ascii="Times New Roman" w:hAnsi="Times New Roman"/>
           <w:sz w:val="32"/>
           <w:szCs w:val="32"/>
+          <w:lang w:val="ru-RU"/>
         </w:rPr>
       </w:pPr>
       <w:r>
@@ -5367,102 +4888,32 @@
               <w:jc w:val="center"/>
               <w:rPr>
                 <w:sz w:val="32"/>
+                <w:lang w:val="ru-RU"/>
               </w:rPr>
             </w:pPr>
-            <w:proofErr w:type="spellStart"/>
-            <w:r>
-              <w:rPr>
-                <w:sz w:val="32"/>
-              </w:rPr>
-              <w:t>Графы</w:t>
-            </w:r>
-            <w:proofErr w:type="spellEnd"/>
-            <w:r>
-              <w:rPr>
-                <w:sz w:val="32"/>
-              </w:rPr>
-              <w:t xml:space="preserve">, </w:t>
-            </w:r>
-            <w:proofErr w:type="spellStart"/>
-            <w:r>
-              <w:rPr>
-                <w:sz w:val="32"/>
-              </w:rPr>
-              <w:t>результат</w:t>
-            </w:r>
-            <w:proofErr w:type="spellEnd"/>
-            <w:r>
-              <w:rPr>
-                <w:sz w:val="32"/>
-              </w:rPr>
-              <w:t xml:space="preserve"> </w:t>
-            </w:r>
-            <w:proofErr w:type="spellStart"/>
-            <w:r>
-              <w:rPr>
-                <w:sz w:val="32"/>
-              </w:rPr>
-              <w:t>работы</w:t>
-            </w:r>
-            <w:proofErr w:type="spellEnd"/>
-            <w:r>
-              <w:rPr>
-                <w:sz w:val="32"/>
-              </w:rPr>
-              <w:t xml:space="preserve"> </w:t>
-            </w:r>
-            <w:proofErr w:type="spellStart"/>
-            <w:r>
-              <w:rPr>
-                <w:sz w:val="32"/>
-              </w:rPr>
-              <w:t>программы</w:t>
-            </w:r>
-            <w:proofErr w:type="spellEnd"/>
+            <w:r>
+              <w:rPr>
+                <w:sz w:val="32"/>
+                <w:lang w:val="ru-RU"/>
+              </w:rPr>
+              <w:t>Графы, результат работы программы</w:t>
+            </w:r>
           </w:p>
           <w:p>
             <w:pPr>
               <w:jc w:val="center"/>
               <w:rPr>
                 <w:sz w:val="32"/>
+                <w:lang w:val="ru-RU"/>
               </w:rPr>
             </w:pPr>
-            <w:proofErr w:type="spellStart"/>
-            <w:r>
-              <w:rPr>
-                <w:sz w:val="32"/>
-              </w:rPr>
-              <w:t>Характеристика</w:t>
-            </w:r>
-            <w:proofErr w:type="spellEnd"/>
-            <w:r>
-              <w:rPr>
-                <w:sz w:val="32"/>
-              </w:rPr>
-              <w:t xml:space="preserve"> </w:t>
-            </w:r>
-            <w:proofErr w:type="spellStart"/>
-            <w:r>
-              <w:rPr>
-                <w:sz w:val="32"/>
-              </w:rPr>
-              <w:t>структур</w:t>
-            </w:r>
-            <w:proofErr w:type="spellEnd"/>
-            <w:r>
-              <w:rPr>
-                <w:sz w:val="32"/>
-              </w:rPr>
-              <w:t xml:space="preserve"> </w:t>
-            </w:r>
-            <w:proofErr w:type="spellStart"/>
-            <w:r>
-              <w:rPr>
-                <w:sz w:val="32"/>
-              </w:rPr>
-              <w:t>данных</w:t>
-            </w:r>
-            <w:proofErr w:type="spellEnd"/>
+            <w:r>
+              <w:rPr>
+                <w:sz w:val="32"/>
+                <w:lang w:val="ru-RU"/>
+              </w:rPr>
+              <w:t>Характеристика структур данных</w:t>
+            </w:r>
           </w:p>
         </w:tc>
       </w:tr>
@@ -5473,6 +4924,7 @@
           <w:b/>
           <w:sz w:val="36"/>
           <w:szCs w:val="32"/>
+          <w:lang w:val="ru-RU"/>
         </w:rPr>
       </w:pPr>
     </w:p>
@@ -6176,293 +5628,210 @@
       <w:pPr>
         <w:rPr>
           <w:sz w:val="32"/>
-        </w:rPr>
-      </w:pPr>
-      <w:proofErr w:type="gramStart"/>
-      <w:r>
-        <w:rPr>
-          <w:sz w:val="32"/>
-        </w:rPr>
-        <w:t xml:space="preserve">С </w:t>
+          <w:lang w:val="ru-RU"/>
+        </w:rPr>
+      </w:pPr>
+      <w:r>
+        <w:rPr>
+          <w:sz w:val="32"/>
+          <w:lang w:val="ru-RU"/>
+        </w:rPr>
+        <w:t>С помощью матрицы смежности или списков смежности.</w:t>
+      </w:r>
+    </w:p>
+    <w:p>
+      <w:pPr>
+        <w:rPr>
+          <w:b/>
+          <w:sz w:val="40"/>
+          <w:lang w:val="ru-RU"/>
+        </w:rPr>
+      </w:pPr>
+      <w:r>
+        <w:rPr>
+          <w:b/>
+          <w:sz w:val="40"/>
+          <w:lang w:val="ru-RU"/>
+        </w:rPr>
+        <w:t>3. Какие операции возможны над графами?</w:t>
+      </w:r>
+    </w:p>
+    <w:p>
+      <w:pPr>
+        <w:rPr>
+          <w:sz w:val="32"/>
+          <w:lang w:val="ru-RU"/>
+        </w:rPr>
+      </w:pPr>
+      <w:r>
+        <w:rPr>
+          <w:sz w:val="32"/>
+          <w:lang w:val="ru-RU"/>
+        </w:rPr>
+        <w:t>Обход вершин, поиск различных путей, исключение и включение вершин.</w:t>
+      </w:r>
+    </w:p>
+    <w:p>
+      <w:pPr>
+        <w:rPr>
+          <w:b/>
+          <w:sz w:val="40"/>
+          <w:lang w:val="ru-RU"/>
+        </w:rPr>
+      </w:pPr>
+      <w:r>
+        <w:rPr>
+          <w:b/>
+          <w:sz w:val="40"/>
+          <w:lang w:val="ru-RU"/>
+        </w:rPr>
+        <w:t>4. Какие способы обхода графов существуют?</w:t>
+      </w:r>
+    </w:p>
+    <w:p>
+      <w:pPr>
+        <w:rPr>
+          <w:sz w:val="32"/>
+        </w:rPr>
+      </w:pPr>
+      <w:r>
+        <w:rPr>
+          <w:sz w:val="32"/>
+          <w:lang w:val="ru-RU"/>
+        </w:rPr>
+        <w:t>Обход</w:t>
+      </w:r>
+      <w:r>
+        <w:rPr>
+          <w:sz w:val="32"/>
+        </w:rPr>
+        <w:t xml:space="preserve"> </w:t>
+      </w:r>
+      <w:r>
+        <w:rPr>
+          <w:sz w:val="32"/>
+          <w:lang w:val="ru-RU"/>
+        </w:rPr>
+        <w:t>в</w:t>
+      </w:r>
+      <w:r>
+        <w:rPr>
+          <w:sz w:val="32"/>
+        </w:rPr>
+        <w:t xml:space="preserve"> </w:t>
+      </w:r>
+      <w:r>
+        <w:rPr>
+          <w:sz w:val="32"/>
+          <w:lang w:val="ru-RU"/>
+        </w:rPr>
+        <w:t>ширину</w:t>
+      </w:r>
+      <w:r>
+        <w:rPr>
+          <w:sz w:val="32"/>
+        </w:rPr>
+        <w:t xml:space="preserve"> (BFS – Breadth First Search), </w:t>
+      </w:r>
+      <w:r>
+        <w:rPr>
+          <w:sz w:val="32"/>
+          <w:lang w:val="ru-RU"/>
+        </w:rPr>
+        <w:t>обход</w:t>
+      </w:r>
+      <w:r>
+        <w:rPr>
+          <w:sz w:val="32"/>
+        </w:rPr>
+        <w:t xml:space="preserve"> </w:t>
+      </w:r>
+      <w:r>
+        <w:rPr>
+          <w:sz w:val="32"/>
+          <w:lang w:val="ru-RU"/>
+        </w:rPr>
+        <w:t>в</w:t>
+      </w:r>
+      <w:r>
+        <w:rPr>
+          <w:sz w:val="32"/>
+        </w:rPr>
+        <w:t xml:space="preserve"> </w:t>
+      </w:r>
+      <w:r>
+        <w:rPr>
+          <w:sz w:val="32"/>
+          <w:lang w:val="ru-RU"/>
+        </w:rPr>
+        <w:t>глубину</w:t>
+      </w:r>
+      <w:r>
+        <w:rPr>
+          <w:sz w:val="32"/>
+        </w:rPr>
+        <w:t xml:space="preserve"> (DFS –</w:t>
+      </w:r>
+      <w:r>
+        <w:rPr>
+          <w:sz w:val="32"/>
+        </w:rPr>
+        <w:t xml:space="preserve"> </w:t>
+      </w:r>
+      <w:r>
+        <w:rPr>
+          <w:sz w:val="32"/>
+        </w:rPr>
+        <w:t>Depth First Search).</w:t>
+      </w:r>
+    </w:p>
+    <w:p>
+      <w:pPr>
+        <w:rPr>
+          <w:b/>
+          <w:sz w:val="40"/>
+          <w:lang w:val="ru-RU"/>
+        </w:rPr>
+      </w:pPr>
+      <w:r>
+        <w:rPr>
+          <w:b/>
+          <w:sz w:val="40"/>
+          <w:lang w:val="ru-RU"/>
+        </w:rPr>
+        <w:t xml:space="preserve">5. Где используются </w:t>
       </w:r>
       <w:proofErr w:type="spellStart"/>
       <w:r>
         <w:rPr>
-          <w:sz w:val="32"/>
-        </w:rPr>
-        <w:t>помощью</w:t>
+          <w:b/>
+          <w:sz w:val="40"/>
+          <w:lang w:val="ru-RU"/>
+        </w:rPr>
+        <w:t>графовые</w:t>
       </w:r>
       <w:proofErr w:type="spellEnd"/>
       <w:r>
         <w:rPr>
-          <w:sz w:val="32"/>
-        </w:rPr>
-        <w:t xml:space="preserve"> </w:t>
-      </w:r>
+          <w:b/>
+          <w:sz w:val="40"/>
+          <w:lang w:val="ru-RU"/>
+        </w:rPr>
+        <w:t xml:space="preserve"> структуры?</w:t>
+      </w:r>
+    </w:p>
+    <w:p>
+      <w:pPr>
+        <w:rPr>
+          <w:sz w:val="32"/>
+          <w:lang w:val="ru-RU"/>
+        </w:rPr>
+      </w:pPr>
       <w:proofErr w:type="spellStart"/>
       <w:r>
         <w:rPr>
           <w:sz w:val="32"/>
-        </w:rPr>
-        <w:t>матрицы</w:t>
-      </w:r>
-      <w:proofErr w:type="spellEnd"/>
-      <w:r>
-        <w:rPr>
-          <w:sz w:val="32"/>
-        </w:rPr>
-        <w:t xml:space="preserve"> </w:t>
-      </w:r>
-      <w:proofErr w:type="spellStart"/>
-      <w:r>
-        <w:rPr>
-          <w:sz w:val="32"/>
-        </w:rPr>
-        <w:t>смежности</w:t>
-      </w:r>
-      <w:proofErr w:type="spellEnd"/>
-      <w:r>
-        <w:rPr>
-          <w:sz w:val="32"/>
-        </w:rPr>
-        <w:t xml:space="preserve"> </w:t>
-      </w:r>
-      <w:proofErr w:type="spellStart"/>
-      <w:r>
-        <w:rPr>
-          <w:sz w:val="32"/>
-        </w:rPr>
-        <w:t>или</w:t>
-      </w:r>
-      <w:proofErr w:type="spellEnd"/>
-      <w:r>
-        <w:rPr>
-          <w:sz w:val="32"/>
-        </w:rPr>
-        <w:t xml:space="preserve"> </w:t>
-      </w:r>
-      <w:proofErr w:type="spellStart"/>
-      <w:r>
-        <w:rPr>
-          <w:sz w:val="32"/>
-        </w:rPr>
-        <w:t>списков</w:t>
-      </w:r>
-      <w:proofErr w:type="spellEnd"/>
-      <w:r>
-        <w:rPr>
-          <w:sz w:val="32"/>
-        </w:rPr>
-        <w:t xml:space="preserve"> </w:t>
-      </w:r>
-      <w:proofErr w:type="spellStart"/>
-      <w:r>
-        <w:rPr>
-          <w:sz w:val="32"/>
-        </w:rPr>
-        <w:t>смежности</w:t>
-      </w:r>
-      <w:proofErr w:type="spellEnd"/>
-      <w:r>
-        <w:rPr>
-          <w:sz w:val="32"/>
-        </w:rPr>
-        <w:t>.</w:t>
-      </w:r>
-      <w:proofErr w:type="gramEnd"/>
-    </w:p>
-    <w:p>
-      <w:pPr>
-        <w:rPr>
-          <w:b/>
-          <w:sz w:val="40"/>
-          <w:lang w:val="ru-RU"/>
-        </w:rPr>
-      </w:pPr>
-      <w:r>
-        <w:rPr>
-          <w:b/>
-          <w:sz w:val="40"/>
-          <w:lang w:val="ru-RU"/>
-        </w:rPr>
-        <w:t>3. Какие операции возможны над графами?</w:t>
-      </w:r>
-    </w:p>
-    <w:p>
-      <w:pPr>
-        <w:rPr>
-          <w:sz w:val="32"/>
-          <w:lang w:val="ru-RU"/>
-        </w:rPr>
-      </w:pPr>
-      <w:r>
-        <w:rPr>
-          <w:sz w:val="32"/>
-          <w:lang w:val="ru-RU"/>
-        </w:rPr>
-        <w:t>Обход вершин, поиск различных путей, исключение и включение вершин.</w:t>
-      </w:r>
-    </w:p>
-    <w:p>
-      <w:pPr>
-        <w:rPr>
-          <w:b/>
-          <w:sz w:val="40"/>
-          <w:lang w:val="ru-RU"/>
-        </w:rPr>
-      </w:pPr>
-      <w:r>
-        <w:rPr>
-          <w:b/>
-          <w:sz w:val="40"/>
-          <w:lang w:val="ru-RU"/>
-        </w:rPr>
-        <w:t>4. Какие способы обхода графов существуют?</w:t>
-      </w:r>
-    </w:p>
-    <w:p>
-      <w:pPr>
-        <w:rPr>
-          <w:sz w:val="32"/>
-        </w:rPr>
-      </w:pPr>
-      <w:r>
-        <w:rPr>
-          <w:sz w:val="32"/>
-          <w:lang w:val="ru-RU"/>
-        </w:rPr>
-        <w:t>Обход</w:t>
-      </w:r>
-      <w:r>
-        <w:rPr>
-          <w:sz w:val="32"/>
-        </w:rPr>
-        <w:t xml:space="preserve"> </w:t>
-      </w:r>
-      <w:r>
-        <w:rPr>
-          <w:sz w:val="32"/>
-          <w:lang w:val="ru-RU"/>
-        </w:rPr>
-        <w:t>в</w:t>
-      </w:r>
-      <w:r>
-        <w:rPr>
-          <w:sz w:val="32"/>
-        </w:rPr>
-        <w:t xml:space="preserve"> </w:t>
-      </w:r>
-      <w:r>
-        <w:rPr>
-          <w:sz w:val="32"/>
-          <w:lang w:val="ru-RU"/>
-        </w:rPr>
-        <w:t>ширину</w:t>
-      </w:r>
-      <w:r>
-        <w:rPr>
-          <w:sz w:val="32"/>
-        </w:rPr>
-        <w:t xml:space="preserve"> (BFS – Breadth First Search), </w:t>
-      </w:r>
-      <w:r>
-        <w:rPr>
-          <w:sz w:val="32"/>
-          <w:lang w:val="ru-RU"/>
-        </w:rPr>
-        <w:t>обход</w:t>
-      </w:r>
-      <w:r>
-        <w:rPr>
-          <w:sz w:val="32"/>
-        </w:rPr>
-        <w:t xml:space="preserve"> </w:t>
-      </w:r>
-      <w:r>
-        <w:rPr>
-          <w:sz w:val="32"/>
-          <w:lang w:val="ru-RU"/>
-        </w:rPr>
-        <w:t>в</w:t>
-      </w:r>
-      <w:r>
-        <w:rPr>
-          <w:sz w:val="32"/>
-        </w:rPr>
-        <w:t xml:space="preserve"> </w:t>
-      </w:r>
-      <w:r>
-        <w:rPr>
-          <w:sz w:val="32"/>
-          <w:lang w:val="ru-RU"/>
-        </w:rPr>
-        <w:t>глубину</w:t>
-      </w:r>
-      <w:r>
-        <w:rPr>
-          <w:sz w:val="32"/>
-        </w:rPr>
-        <w:t xml:space="preserve"> (DFS –</w:t>
-      </w:r>
-      <w:r>
-        <w:rPr>
-          <w:sz w:val="32"/>
-        </w:rPr>
-        <w:t xml:space="preserve"> </w:t>
-      </w:r>
-      <w:r>
-        <w:rPr>
-          <w:sz w:val="32"/>
-        </w:rPr>
-        <w:t>Depth First Search).</w:t>
-      </w:r>
-    </w:p>
-    <w:p>
-      <w:pPr>
-        <w:rPr>
-          <w:b/>
-          <w:sz w:val="40"/>
-          <w:lang w:val="ru-RU"/>
-        </w:rPr>
-      </w:pPr>
-      <w:r>
-        <w:rPr>
-          <w:b/>
-          <w:sz w:val="40"/>
-          <w:lang w:val="ru-RU"/>
-        </w:rPr>
-        <w:t xml:space="preserve">5. Где используются </w:t>
-      </w:r>
-      <w:proofErr w:type="spellStart"/>
-      <w:r>
-        <w:rPr>
-          <w:b/>
-          <w:sz w:val="40"/>
-          <w:lang w:val="ru-RU"/>
-        </w:rPr>
-        <w:t>графовые</w:t>
-      </w:r>
-      <w:proofErr w:type="spellEnd"/>
-      <w:r>
-        <w:rPr>
-          <w:b/>
-          <w:sz w:val="40"/>
-          <w:lang w:val="ru-RU"/>
-        </w:rPr>
-        <w:t xml:space="preserve"> структуры?</w:t>
-      </w:r>
-    </w:p>
-    <w:p>
-      <w:pPr>
-        <w:rPr>
-          <w:sz w:val="32"/>
-        </w:rPr>
-      </w:pPr>
-      <w:proofErr w:type="spellStart"/>
-      <w:proofErr w:type="gramStart"/>
-      <w:r>
-        <w:rPr>
-          <w:sz w:val="32"/>
+          <w:lang w:val="ru-RU"/>
         </w:rPr>
         <w:lastRenderedPageBreak/>
         <w:t>Графовые</w:t>
@@ -6471,572 +5840,516 @@
       <w:r>
         <w:rPr>
           <w:sz w:val="32"/>
+          <w:lang w:val="ru-RU"/>
+        </w:rPr>
+        <w:t xml:space="preserve"> структуры могут использоваться в задачах, в которых между элементами могут быть установлены произвольные связи, необязательно иерархические.</w:t>
+      </w:r>
+    </w:p>
+    <w:p>
+      <w:pPr>
+        <w:rPr>
+          <w:b/>
+          <w:sz w:val="40"/>
+          <w:lang w:val="ru-RU"/>
+        </w:rPr>
+      </w:pPr>
+      <w:r>
+        <w:rPr>
+          <w:b/>
+          <w:sz w:val="40"/>
+          <w:lang w:val="ru-RU"/>
+        </w:rPr>
+        <w:t>6. Какие пути в графе Вы знаете?</w:t>
+      </w:r>
+    </w:p>
+    <w:p>
+      <w:pPr>
+        <w:rPr>
+          <w:sz w:val="32"/>
+          <w:lang w:val="ru-RU"/>
+        </w:rPr>
+      </w:pPr>
+      <w:proofErr w:type="spellStart"/>
+      <w:r>
+        <w:rPr>
+          <w:sz w:val="32"/>
+          <w:lang w:val="ru-RU"/>
+        </w:rPr>
+        <w:t>Эйлеров</w:t>
+      </w:r>
+      <w:proofErr w:type="spellEnd"/>
+      <w:r>
+        <w:rPr>
+          <w:sz w:val="32"/>
+          <w:lang w:val="ru-RU"/>
+        </w:rPr>
+        <w:t xml:space="preserve"> путь, простой путь, сложный путь, гамильтонов путь.</w:t>
+      </w:r>
+    </w:p>
+    <w:p>
+      <w:pPr>
+        <w:rPr>
+          <w:b/>
+          <w:sz w:val="40"/>
+          <w:lang w:val="ru-RU"/>
+        </w:rPr>
+      </w:pPr>
+      <w:r>
+        <w:rPr>
+          <w:b/>
+          <w:sz w:val="40"/>
+          <w:lang w:val="ru-RU"/>
+        </w:rPr>
+        <w:t>7. Что такое каркасы графа?</w:t>
+      </w:r>
+    </w:p>
+    <w:p>
+      <w:pPr>
+        <w:rPr>
+          <w:sz w:val="32"/>
+          <w:lang w:val="ru-RU"/>
+        </w:rPr>
+      </w:pPr>
+      <w:r>
+        <w:rPr>
+          <w:sz w:val="32"/>
+          <w:lang w:val="ru-RU"/>
+        </w:rPr>
+        <w:t>Каркас графа – дерево, в которое входят все вершины графа, и некоторые (необязательно все) его рёбра.</w:t>
+      </w:r>
+    </w:p>
+    <w:p>
+      <w:pPr>
+        <w:rPr>
+          <w:b/>
+          <w:sz w:val="40"/>
+          <w:lang w:val="ru-RU"/>
+        </w:rPr>
+      </w:pPr>
+      <w:r>
+        <w:rPr>
+          <w:b/>
+          <w:sz w:val="40"/>
+          <w:lang w:val="ru-RU"/>
+        </w:rPr>
+        <w:t>Вывод</w:t>
+      </w:r>
+    </w:p>
+    <w:p>
+      <w:pPr>
+        <w:rPr>
+          <w:sz w:val="28"/>
+          <w:lang w:val="ru-RU"/>
+        </w:rPr>
+      </w:pPr>
+      <w:r>
+        <w:rPr>
+          <w:sz w:val="28"/>
+          <w:lang w:val="ru-RU"/>
+        </w:rPr>
+        <w:t>В данной реализации алгоритм состоит и</w:t>
+      </w:r>
+      <w:r>
+        <w:rPr>
+          <w:sz w:val="28"/>
+          <w:lang w:val="ru-RU"/>
+        </w:rPr>
+        <w:t xml:space="preserve">з двух этапов — </w:t>
+      </w:r>
+      <w:r>
+        <w:rPr>
+          <w:sz w:val="28"/>
+          <w:lang w:val="ru-RU"/>
+        </w:rPr>
+        <w:t xml:space="preserve">обход списка </w:t>
+      </w:r>
+      <w:r>
+        <w:rPr>
+          <w:sz w:val="28"/>
+          <w:lang w:val="ru-RU"/>
+        </w:rPr>
+        <w:t>и</w:t>
+      </w:r>
+      <w:r>
+        <w:rPr>
+          <w:sz w:val="28"/>
+          <w:lang w:val="ru-RU"/>
+        </w:rPr>
+        <w:t xml:space="preserve"> обход в глубину.</w:t>
+      </w:r>
+      <w:r>
+        <w:rPr>
+          <w:sz w:val="28"/>
+          <w:lang w:val="ru-RU"/>
         </w:rPr>
         <w:t xml:space="preserve"> </w:t>
       </w:r>
-      <w:proofErr w:type="spellStart"/>
-      <w:r>
-        <w:rPr>
-          <w:sz w:val="32"/>
-        </w:rPr>
-        <w:t>структуры</w:t>
-      </w:r>
-      <w:proofErr w:type="spellEnd"/>
-      <w:r>
-        <w:rPr>
-          <w:sz w:val="32"/>
+      <w:r>
+        <w:rPr>
+          <w:sz w:val="28"/>
+          <w:lang w:val="ru-RU"/>
+        </w:rPr>
+        <w:t>Если V – количество вершин</w:t>
+      </w:r>
+      <w:r>
+        <w:rPr>
+          <w:sz w:val="28"/>
+          <w:lang w:val="ru-RU"/>
+        </w:rPr>
+        <w:t xml:space="preserve"> графа, а E – количество ребер,</w:t>
+      </w:r>
+      <w:r>
+        <w:rPr>
+          <w:sz w:val="28"/>
+          <w:lang w:val="ru-RU"/>
+        </w:rPr>
+        <w:t xml:space="preserve"> то обход списка имеет сложность </w:t>
+      </w:r>
+      <w:r>
+        <w:rPr>
+          <w:sz w:val="28"/>
+        </w:rPr>
+        <w:t>O</w:t>
+      </w:r>
+      <w:r>
+        <w:rPr>
+          <w:sz w:val="28"/>
+          <w:lang w:val="ru-RU"/>
+        </w:rPr>
+        <w:t>(</w:t>
+      </w:r>
+      <w:r>
+        <w:rPr>
+          <w:sz w:val="28"/>
+        </w:rPr>
+        <w:t>V</w:t>
+      </w:r>
+      <w:r>
+        <w:rPr>
+          <w:sz w:val="28"/>
+          <w:lang w:val="ru-RU"/>
+        </w:rPr>
+        <w:t>)</w:t>
+      </w:r>
+      <w:r>
+        <w:rPr>
+          <w:sz w:val="28"/>
+          <w:lang w:val="ru-RU"/>
+        </w:rPr>
+        <w:t>,</w:t>
+      </w:r>
+      <w:r>
+        <w:rPr>
+          <w:sz w:val="28"/>
+          <w:lang w:val="ru-RU"/>
         </w:rPr>
         <w:t xml:space="preserve"> </w:t>
       </w:r>
-      <w:proofErr w:type="spellStart"/>
-      <w:r>
-        <w:rPr>
-          <w:sz w:val="32"/>
-        </w:rPr>
-        <w:t>могут</w:t>
-      </w:r>
-      <w:proofErr w:type="spellEnd"/>
-      <w:r>
-        <w:rPr>
-          <w:sz w:val="32"/>
-        </w:rPr>
-        <w:t xml:space="preserve"> </w:t>
-      </w:r>
-      <w:proofErr w:type="spellStart"/>
-      <w:r>
-        <w:rPr>
-          <w:sz w:val="32"/>
-        </w:rPr>
-        <w:t>использоваться</w:t>
-      </w:r>
-      <w:proofErr w:type="spellEnd"/>
-      <w:r>
-        <w:rPr>
-          <w:sz w:val="32"/>
-        </w:rPr>
-        <w:t xml:space="preserve"> в </w:t>
-      </w:r>
-      <w:proofErr w:type="spellStart"/>
-      <w:r>
-        <w:rPr>
-          <w:sz w:val="32"/>
-        </w:rPr>
-        <w:t>задачах</w:t>
-      </w:r>
-      <w:proofErr w:type="spellEnd"/>
-      <w:r>
-        <w:rPr>
-          <w:sz w:val="32"/>
-        </w:rPr>
-        <w:t xml:space="preserve">, в </w:t>
-      </w:r>
-      <w:proofErr w:type="spellStart"/>
-      <w:r>
-        <w:rPr>
-          <w:sz w:val="32"/>
-        </w:rPr>
-        <w:t>которых</w:t>
-      </w:r>
-      <w:proofErr w:type="spellEnd"/>
-      <w:r>
-        <w:rPr>
-          <w:sz w:val="32"/>
-        </w:rPr>
-        <w:t xml:space="preserve"> </w:t>
-      </w:r>
-      <w:proofErr w:type="spellStart"/>
-      <w:r>
-        <w:rPr>
-          <w:sz w:val="32"/>
-        </w:rPr>
-        <w:t>между</w:t>
-      </w:r>
-      <w:proofErr w:type="spellEnd"/>
-      <w:r>
-        <w:rPr>
-          <w:sz w:val="32"/>
-        </w:rPr>
-        <w:t xml:space="preserve"> </w:t>
-      </w:r>
-      <w:proofErr w:type="spellStart"/>
-      <w:r>
-        <w:rPr>
-          <w:sz w:val="32"/>
-        </w:rPr>
-        <w:t>элементами</w:t>
-      </w:r>
-      <w:proofErr w:type="spellEnd"/>
-      <w:r>
-        <w:rPr>
-          <w:sz w:val="32"/>
-        </w:rPr>
-        <w:t xml:space="preserve"> </w:t>
-      </w:r>
-      <w:proofErr w:type="spellStart"/>
-      <w:r>
-        <w:rPr>
-          <w:sz w:val="32"/>
-        </w:rPr>
-        <w:t>могут</w:t>
-      </w:r>
-      <w:proofErr w:type="spellEnd"/>
-      <w:r>
-        <w:rPr>
-          <w:sz w:val="32"/>
-        </w:rPr>
-        <w:t xml:space="preserve"> </w:t>
-      </w:r>
-      <w:proofErr w:type="spellStart"/>
-      <w:r>
-        <w:rPr>
-          <w:sz w:val="32"/>
-        </w:rPr>
-        <w:t>быть</w:t>
-      </w:r>
-      <w:proofErr w:type="spellEnd"/>
-      <w:r>
-        <w:rPr>
-          <w:sz w:val="32"/>
-        </w:rPr>
-        <w:t xml:space="preserve"> </w:t>
-      </w:r>
-      <w:proofErr w:type="spellStart"/>
-      <w:r>
-        <w:rPr>
-          <w:sz w:val="32"/>
-        </w:rPr>
-        <w:t>установлены</w:t>
-      </w:r>
-      <w:proofErr w:type="spellEnd"/>
-      <w:r>
-        <w:rPr>
-          <w:sz w:val="32"/>
-        </w:rPr>
-        <w:t xml:space="preserve"> </w:t>
-      </w:r>
-      <w:proofErr w:type="spellStart"/>
-      <w:r>
-        <w:rPr>
-          <w:sz w:val="32"/>
-        </w:rPr>
-        <w:t>произвольные</w:t>
-      </w:r>
-      <w:proofErr w:type="spellEnd"/>
-      <w:r>
-        <w:rPr>
-          <w:sz w:val="32"/>
-        </w:rPr>
-        <w:t xml:space="preserve"> </w:t>
-      </w:r>
-      <w:proofErr w:type="spellStart"/>
-      <w:r>
-        <w:rPr>
-          <w:sz w:val="32"/>
-        </w:rPr>
-        <w:t>связи</w:t>
-      </w:r>
-      <w:proofErr w:type="spellEnd"/>
-      <w:r>
-        <w:rPr>
-          <w:sz w:val="32"/>
-        </w:rPr>
-        <w:t xml:space="preserve">, </w:t>
-      </w:r>
-      <w:proofErr w:type="spellStart"/>
-      <w:r>
-        <w:rPr>
-          <w:sz w:val="32"/>
-        </w:rPr>
-        <w:t>необязательно</w:t>
-      </w:r>
-      <w:proofErr w:type="spellEnd"/>
-      <w:r>
-        <w:rPr>
-          <w:sz w:val="32"/>
-        </w:rPr>
-        <w:t xml:space="preserve"> </w:t>
-      </w:r>
-      <w:proofErr w:type="spellStart"/>
-      <w:r>
-        <w:rPr>
-          <w:sz w:val="32"/>
-        </w:rPr>
-        <w:t>иерархические</w:t>
-      </w:r>
-      <w:proofErr w:type="spellEnd"/>
-      <w:r>
-        <w:rPr>
-          <w:sz w:val="32"/>
-        </w:rPr>
-        <w:t>.</w:t>
+      <w:r>
+        <w:rPr>
+          <w:sz w:val="28"/>
+          <w:lang w:val="ru-RU"/>
+        </w:rPr>
+        <w:t>а</w:t>
+      </w:r>
+      <w:r>
+        <w:rPr>
+          <w:sz w:val="28"/>
+          <w:lang w:val="ru-RU"/>
+        </w:rPr>
+        <w:t xml:space="preserve"> алгоритм перебор</w:t>
+      </w:r>
+      <w:r>
+        <w:rPr>
+          <w:sz w:val="28"/>
+          <w:lang w:val="ru-RU"/>
+        </w:rPr>
+        <w:t>а</w:t>
+      </w:r>
+      <w:r>
+        <w:rPr>
+          <w:sz w:val="28"/>
+          <w:lang w:val="ru-RU"/>
+        </w:rPr>
+        <w:t xml:space="preserve"> рёбер </w:t>
+      </w:r>
+      <w:r>
+        <w:rPr>
+          <w:sz w:val="28"/>
+          <w:lang w:val="ru-RU"/>
+        </w:rPr>
+        <w:t>имеет сложность</w:t>
+      </w:r>
+      <w:r>
+        <w:rPr>
+          <w:sz w:val="28"/>
+          <w:lang w:val="ru-RU"/>
+        </w:rPr>
+        <w:t xml:space="preserve"> O(E</w:t>
+      </w:r>
+      <w:r>
+        <w:rPr>
+          <w:sz w:val="28"/>
+          <w:lang w:val="ru-RU"/>
+        </w:rPr>
+        <w:t xml:space="preserve"> + </w:t>
+      </w:r>
+      <w:r>
+        <w:rPr>
+          <w:sz w:val="28"/>
+        </w:rPr>
+        <w:t>V</w:t>
+      </w:r>
+      <w:r>
+        <w:rPr>
+          <w:sz w:val="28"/>
+          <w:lang w:val="ru-RU"/>
+        </w:rPr>
+        <w:t>), таким образом</w:t>
+      </w:r>
+      <w:r>
+        <w:rPr>
+          <w:sz w:val="28"/>
+          <w:lang w:val="ru-RU"/>
+        </w:rPr>
+        <w:t>,</w:t>
+      </w:r>
+      <w:r>
+        <w:rPr>
+          <w:sz w:val="28"/>
+          <w:lang w:val="ru-RU"/>
+        </w:rPr>
+        <w:t xml:space="preserve"> общая сложность алгоритма, без</w:t>
+      </w:r>
+      <w:r>
+        <w:rPr>
+          <w:sz w:val="28"/>
+          <w:lang w:val="ru-RU"/>
+        </w:rPr>
+        <w:t xml:space="preserve"> учёта константы будет O(E</w:t>
+      </w:r>
+      <w:r>
+        <w:rPr>
+          <w:sz w:val="28"/>
+          <w:lang w:val="ru-RU"/>
+        </w:rPr>
+        <w:t xml:space="preserve"> + </w:t>
+      </w:r>
+      <w:r>
+        <w:rPr>
+          <w:sz w:val="28"/>
+        </w:rPr>
+        <w:t>V</w:t>
+      </w:r>
+      <w:r>
+        <w:rPr>
+          <w:sz w:val="28"/>
+          <w:lang w:val="ru-RU"/>
+        </w:rPr>
+        <w:t>) (в худшем случ</w:t>
+      </w:r>
+      <w:r>
+        <w:rPr>
+          <w:sz w:val="28"/>
+          <w:lang w:val="ru-RU"/>
+        </w:rPr>
+        <w:t xml:space="preserve">ае). </w:t>
+      </w:r>
+      <w:r>
+        <w:rPr>
+          <w:sz w:val="28"/>
+          <w:lang w:val="ru-RU"/>
+        </w:rPr>
+        <w:t>Преимущество списка смежности над матрицей заключается в том, что в списке с большим количеством вершин память под список выделятся гораздо меньше, чем под матрицу. Также можно</w:t>
+      </w:r>
+      <w:r>
+        <w:rPr>
+          <w:sz w:val="28"/>
+          <w:lang w:val="ru-RU"/>
+        </w:rPr>
+        <w:t xml:space="preserve"> отметить, что при большой разр</w:t>
+      </w:r>
+      <w:r>
+        <w:rPr>
+          <w:sz w:val="28"/>
+          <w:lang w:val="ru-RU"/>
+        </w:rPr>
+        <w:t>е</w:t>
+      </w:r>
+      <w:r>
+        <w:rPr>
+          <w:sz w:val="28"/>
+          <w:lang w:val="ru-RU"/>
+        </w:rPr>
+        <w:t>женности матрицы (малом количестве ребер), список смежностей будет работать быстрее, нежели матрица.</w:t>
+      </w:r>
+    </w:p>
+    <w:p>
+      <w:pPr>
+        <w:rPr>
+          <w:b/>
+          <w:sz w:val="36"/>
+          <w:lang w:val="ru-RU"/>
+        </w:rPr>
+      </w:pPr>
+      <w:r>
+        <w:rPr>
+          <w:b/>
+          <w:sz w:val="36"/>
+          <w:lang w:val="ru-RU"/>
+        </w:rPr>
+        <w:t>Пример реальной задачи:</w:t>
+      </w:r>
+    </w:p>
+    <w:p>
+      <w:pPr>
+        <w:rPr>
+          <w:sz w:val="28"/>
+          <w:lang w:val="ru-RU"/>
+        </w:rPr>
+      </w:pPr>
+      <w:proofErr w:type="gramStart"/>
+      <w:r>
+        <w:rPr>
+          <w:sz w:val="28"/>
+          <w:lang w:val="ru-RU"/>
+        </w:rPr>
+        <w:t>При разработке алгоритма поведения какого-либ</w:t>
+      </w:r>
+      <w:r>
+        <w:rPr>
+          <w:sz w:val="28"/>
+          <w:lang w:val="ru-RU"/>
+        </w:rPr>
+        <w:t>о робота, где в форме графа буд</w:t>
+      </w:r>
+      <w:r>
+        <w:rPr>
+          <w:sz w:val="28"/>
+          <w:lang w:val="ru-RU"/>
+        </w:rPr>
+        <w:t>ут п</w:t>
+      </w:r>
+      <w:r>
+        <w:rPr>
+          <w:sz w:val="28"/>
+          <w:lang w:val="ru-RU"/>
+        </w:rPr>
+        <w:t>редставлен</w:t>
+      </w:r>
+      <w:r>
+        <w:rPr>
+          <w:sz w:val="28"/>
+          <w:lang w:val="ru-RU"/>
+        </w:rPr>
+        <w:t xml:space="preserve">ы его переходные состояния </w:t>
+      </w:r>
+      <w:r>
+        <w:rPr>
+          <w:sz w:val="28"/>
+          <w:lang w:val="ru-RU"/>
+        </w:rPr>
+        <w:t xml:space="preserve">(пример: </w:t>
+      </w:r>
+      <w:r>
+        <w:rPr>
+          <w:sz w:val="28"/>
+          <w:lang w:val="ru-RU"/>
+        </w:rPr>
+        <w:t>состояние 0 – “Ожидание команды”, состояние 1 – “Движение вперед” и т.д.</w:t>
       </w:r>
       <w:proofErr w:type="gramEnd"/>
-    </w:p>
-    <w:p>
-      <w:pPr>
-        <w:rPr>
-          <w:b/>
-          <w:sz w:val="40"/>
-          <w:lang w:val="ru-RU"/>
-        </w:rPr>
-      </w:pPr>
-      <w:r>
-        <w:rPr>
-          <w:b/>
-          <w:sz w:val="40"/>
-          <w:lang w:val="ru-RU"/>
-        </w:rPr>
-        <w:t>6. Какие пути в графе Вы знаете?</w:t>
-      </w:r>
-    </w:p>
-    <w:p>
-      <w:pPr>
-        <w:rPr>
-          <w:sz w:val="32"/>
-          <w:lang w:val="ru-RU"/>
-        </w:rPr>
-      </w:pPr>
-      <w:proofErr w:type="spellStart"/>
-      <w:r>
-        <w:rPr>
-          <w:sz w:val="32"/>
-          <w:lang w:val="ru-RU"/>
-        </w:rPr>
-        <w:t>Эйлеров</w:t>
-      </w:r>
-      <w:proofErr w:type="spellEnd"/>
-      <w:r>
-        <w:rPr>
-          <w:sz w:val="32"/>
-          <w:lang w:val="ru-RU"/>
-        </w:rPr>
-        <w:t xml:space="preserve"> путь, простой путь, сложный путь, гамильтонов путь.</w:t>
-      </w:r>
-    </w:p>
-    <w:p>
-      <w:pPr>
-        <w:rPr>
-          <w:b/>
-          <w:sz w:val="40"/>
-          <w:lang w:val="ru-RU"/>
-        </w:rPr>
-      </w:pPr>
-      <w:r>
-        <w:rPr>
-          <w:b/>
-          <w:sz w:val="40"/>
-          <w:lang w:val="ru-RU"/>
-        </w:rPr>
-        <w:t>7. Что такое каркасы графа?</w:t>
-      </w:r>
-    </w:p>
-    <w:p>
-      <w:pPr>
-        <w:rPr>
-          <w:sz w:val="32"/>
-        </w:rPr>
-      </w:pPr>
-      <w:r>
-        <w:rPr>
-          <w:sz w:val="32"/>
-          <w:lang w:val="ru-RU"/>
-        </w:rPr>
-        <w:t>Каркас графа – дерево, в которое входят все вершины графа, и некоторые (необязательно все) его рёбра.</w:t>
-      </w:r>
-    </w:p>
-    <w:p>
-      <w:pPr>
-        <w:rPr>
-          <w:b/>
-          <w:sz w:val="40"/>
-          <w:lang w:val="ru-RU"/>
-        </w:rPr>
-      </w:pPr>
-      <w:r>
-        <w:rPr>
-          <w:b/>
-          <w:sz w:val="40"/>
-          <w:lang w:val="ru-RU"/>
-        </w:rPr>
-        <w:t>Вывод</w:t>
-      </w:r>
-    </w:p>
-    <w:p>
-      <w:pPr>
+      <w:r>
         <w:rPr>
           <w:sz w:val="28"/>
           <w:lang w:val="ru-RU"/>
         </w:rPr>
-      </w:pPr>
+        <w:t xml:space="preserve"> Предполагается, что любая последовательность начинается и заканчивается командой 0</w:t>
+      </w:r>
       <w:r>
         <w:rPr>
           <w:sz w:val="28"/>
           <w:lang w:val="ru-RU"/>
         </w:rPr>
-        <w:t>В данной реализации алгоритм состоит и</w:t>
+        <w:t>)</w:t>
       </w:r>
       <w:r>
         <w:rPr>
           <w:sz w:val="28"/>
           <w:lang w:val="ru-RU"/>
         </w:rPr>
-        <w:t xml:space="preserve">з двух этапов — </w:t>
+        <w:t>, могут возникнуть ситуации</w:t>
       </w:r>
       <w:r>
         <w:rPr>
           <w:sz w:val="28"/>
           <w:lang w:val="ru-RU"/>
         </w:rPr>
-        <w:t xml:space="preserve">обход списка </w:t>
+        <w:t>, где алгоритм будет зациклен между несколькими вер</w:t>
       </w:r>
       <w:r>
         <w:rPr>
           <w:sz w:val="28"/>
           <w:lang w:val="ru-RU"/>
         </w:rPr>
-        <w:t>и</w:t>
+        <w:t>шинами</w:t>
       </w:r>
       <w:r>
         <w:rPr>
           <w:sz w:val="28"/>
           <w:lang w:val="ru-RU"/>
         </w:rPr>
-        <w:t xml:space="preserve"> обход в глубину.</w:t>
+        <w:t>, не достигнув конца последовательности</w:t>
       </w:r>
       <w:r>
         <w:rPr>
           <w:sz w:val="28"/>
           <w:lang w:val="ru-RU"/>
         </w:rPr>
-        <w:t xml:space="preserve"> </w:t>
+        <w:t xml:space="preserve">. </w:t>
       </w:r>
       <w:r>
         <w:rPr>
           <w:sz w:val="28"/>
           <w:lang w:val="ru-RU"/>
         </w:rPr>
-        <w:t>Если V – количество вершин</w:t>
+        <w:lastRenderedPageBreak/>
+        <w:t>Данный алгоритм поможет</w:t>
       </w:r>
       <w:r>
         <w:rPr>
           <w:sz w:val="28"/>
           <w:lang w:val="ru-RU"/>
         </w:rPr>
-        <w:t xml:space="preserve"> графа, а E – количество ребер,</w:t>
+        <w:t xml:space="preserve"> перестроить граф в дерево, изб</w:t>
       </w:r>
       <w:r>
         <w:rPr>
           <w:sz w:val="28"/>
           <w:lang w:val="ru-RU"/>
         </w:rPr>
-        <w:t xml:space="preserve"> то обход списка имеет сложность </w:t>
+        <w:t xml:space="preserve">авив </w:t>
       </w:r>
       <w:r>
         <w:rPr>
           <w:sz w:val="28"/>
-        </w:rPr>
-        <w:t>O</w:t>
+          <w:lang w:val="ru-RU"/>
+        </w:rPr>
+        <w:t>робота от зацикленно</w:t>
       </w:r>
       <w:r>
         <w:rPr>
           <w:sz w:val="28"/>
           <w:lang w:val="ru-RU"/>
         </w:rPr>
-        <w:t>(</w:t>
+        <w:t>го поведения</w:t>
       </w:r>
       <w:r>
         <w:rPr>
           <w:sz w:val="28"/>
-        </w:rPr>
-        <w:t>V</w:t>
-      </w:r>
-      <w:r>
-        <w:rPr>
-          <w:sz w:val="28"/>
-          <w:lang w:val="ru-RU"/>
-        </w:rPr>
-        <w:t>)</w:t>
-      </w:r>
-      <w:r>
-        <w:rPr>
-          <w:sz w:val="28"/>
-          <w:lang w:val="ru-RU"/>
-        </w:rPr>
-        <w:t>,</w:t>
-      </w:r>
-      <w:r>
-        <w:rPr>
-          <w:sz w:val="28"/>
-          <w:lang w:val="ru-RU"/>
-        </w:rPr>
-        <w:t xml:space="preserve"> </w:t>
-      </w:r>
-      <w:r>
-        <w:rPr>
-          <w:sz w:val="28"/>
-          <w:lang w:val="ru-RU"/>
-        </w:rPr>
-        <w:t>а</w:t>
-      </w:r>
-      <w:r>
-        <w:rPr>
-          <w:sz w:val="28"/>
-          <w:lang w:val="ru-RU"/>
-        </w:rPr>
-        <w:t xml:space="preserve"> алгоритм перебор</w:t>
-      </w:r>
-      <w:r>
-        <w:rPr>
-          <w:sz w:val="28"/>
-          <w:lang w:val="ru-RU"/>
-        </w:rPr>
-        <w:t>а</w:t>
-      </w:r>
-      <w:r>
-        <w:rPr>
-          <w:sz w:val="28"/>
-          <w:lang w:val="ru-RU"/>
-        </w:rPr>
-        <w:t xml:space="preserve"> рёбер </w:t>
-      </w:r>
-      <w:r>
-        <w:rPr>
-          <w:sz w:val="28"/>
-          <w:lang w:val="ru-RU"/>
-        </w:rPr>
-        <w:t>имеет сложность</w:t>
-      </w:r>
-      <w:r>
-        <w:rPr>
-          <w:sz w:val="28"/>
-          <w:lang w:val="ru-RU"/>
-        </w:rPr>
-        <w:t xml:space="preserve"> O(E</w:t>
-      </w:r>
-      <w:r>
-        <w:rPr>
-          <w:sz w:val="28"/>
-          <w:lang w:val="ru-RU"/>
-        </w:rPr>
-        <w:t xml:space="preserve"> + </w:t>
-      </w:r>
-      <w:r>
-        <w:rPr>
-          <w:sz w:val="28"/>
-        </w:rPr>
-        <w:t>V</w:t>
-      </w:r>
-      <w:r>
-        <w:rPr>
-          <w:sz w:val="28"/>
-          <w:lang w:val="ru-RU"/>
-        </w:rPr>
-        <w:t xml:space="preserve">), таким </w:t>
-      </w:r>
-      <w:proofErr w:type="gramStart"/>
-      <w:r>
-        <w:rPr>
-          <w:sz w:val="28"/>
-          <w:lang w:val="ru-RU"/>
-        </w:rPr>
-        <w:t>образом</w:t>
-      </w:r>
-      <w:proofErr w:type="gramEnd"/>
-      <w:r>
-        <w:rPr>
-          <w:sz w:val="28"/>
-          <w:lang w:val="ru-RU"/>
-        </w:rPr>
-        <w:t xml:space="preserve"> общая сложность алгоритма, без</w:t>
-      </w:r>
-      <w:r>
-        <w:rPr>
-          <w:sz w:val="28"/>
-          <w:lang w:val="ru-RU"/>
-        </w:rPr>
-        <w:t xml:space="preserve"> учёта константы будет O(E</w:t>
-      </w:r>
-      <w:r>
-        <w:rPr>
-          <w:sz w:val="28"/>
-          <w:lang w:val="ru-RU"/>
-        </w:rPr>
-        <w:t xml:space="preserve"> + </w:t>
-      </w:r>
-      <w:r>
-        <w:rPr>
-          <w:sz w:val="28"/>
-        </w:rPr>
-        <w:t>V</w:t>
-      </w:r>
-      <w:r>
-        <w:rPr>
-          <w:sz w:val="28"/>
-          <w:lang w:val="ru-RU"/>
-        </w:rPr>
-        <w:t>) (в худшем случ</w:t>
-      </w:r>
-      <w:r>
-        <w:rPr>
-          <w:sz w:val="28"/>
-          <w:lang w:val="ru-RU"/>
-        </w:rPr>
-        <w:t xml:space="preserve">ае). </w:t>
-      </w:r>
-      <w:r>
-        <w:rPr>
-          <w:sz w:val="28"/>
-          <w:lang w:val="ru-RU"/>
-        </w:rPr>
-        <w:t xml:space="preserve">Преимущество списка смежности над матрицей заключается в том, что в списке с большим количеством вершин память под список выделятся гораздо меньше, чем под матрицу. Также можно отметить, что </w:t>
-      </w:r>
-      <w:proofErr w:type="gramStart"/>
-      <w:r>
-        <w:rPr>
-          <w:sz w:val="28"/>
-          <w:lang w:val="ru-RU"/>
-        </w:rPr>
-        <w:t>при</w:t>
-      </w:r>
-      <w:proofErr w:type="gramEnd"/>
-      <w:r>
-        <w:rPr>
-          <w:sz w:val="28"/>
-          <w:lang w:val="ru-RU"/>
-        </w:rPr>
-        <w:t xml:space="preserve"> </w:t>
-      </w:r>
-      <w:proofErr w:type="gramStart"/>
-      <w:r>
-        <w:rPr>
-          <w:sz w:val="28"/>
-          <w:lang w:val="ru-RU"/>
-        </w:rPr>
-        <w:t>большой</w:t>
-      </w:r>
-      <w:proofErr w:type="gramEnd"/>
-      <w:r>
-        <w:rPr>
-          <w:sz w:val="28"/>
-          <w:lang w:val="ru-RU"/>
-        </w:rPr>
-        <w:t xml:space="preserve"> </w:t>
-      </w:r>
-      <w:proofErr w:type="spellStart"/>
-      <w:r>
-        <w:rPr>
-          <w:sz w:val="28"/>
-          <w:lang w:val="ru-RU"/>
-        </w:rPr>
-        <w:t>разряженности</w:t>
-      </w:r>
-      <w:proofErr w:type="spellEnd"/>
-      <w:r>
-        <w:rPr>
-          <w:sz w:val="28"/>
-          <w:lang w:val="ru-RU"/>
-        </w:rPr>
-        <w:t xml:space="preserve"> матрицы (малом количестве ребер), список смежностей будет работать быстрее, нежели матрица.</w:t>
+          <w:lang w:val="ru-RU"/>
+        </w:rPr>
+        <w:t xml:space="preserve">. </w:t>
       </w:r>
     </w:p>
     <w:sectPr>

</xml_diff>